<commit_message>
commit to Brush branch
</commit_message>
<xml_diff>
--- a/Command.docx
+++ b/Command.docx
@@ -6,17 +6,18 @@
       <w:tblPr>
         <w:tblStyle w:val="TableGrid"/>
         <w:tblW w:w="0" w:type="auto"/>
+        <w:tblLayout w:type="fixed"/>
         <w:tblLook w:val="04A0" w:firstRow="1" w:lastRow="0" w:firstColumn="1" w:lastColumn="0" w:noHBand="0" w:noVBand="1"/>
       </w:tblPr>
       <w:tblGrid>
-        <w:gridCol w:w="2087"/>
-        <w:gridCol w:w="955"/>
-        <w:gridCol w:w="6534"/>
+        <w:gridCol w:w="1818"/>
+        <w:gridCol w:w="2340"/>
+        <w:gridCol w:w="5418"/>
       </w:tblGrid>
       <w:tr>
         <w:tc>
           <w:tcPr>
-            <w:tcW w:w="3192" w:type="dxa"/>
+            <w:tcW w:w="1818" w:type="dxa"/>
           </w:tcPr>
           <w:p>
             <w:r>
@@ -26,7 +27,7 @@
         </w:tc>
         <w:tc>
           <w:tcPr>
-            <w:tcW w:w="3192" w:type="dxa"/>
+            <w:tcW w:w="2340" w:type="dxa"/>
           </w:tcPr>
           <w:p>
             <w:r>
@@ -36,7 +37,7 @@
         </w:tc>
         <w:tc>
           <w:tcPr>
-            <w:tcW w:w="3192" w:type="dxa"/>
+            <w:tcW w:w="5418" w:type="dxa"/>
           </w:tcPr>
           <w:p>
             <w:r>
@@ -48,7 +49,7 @@
       <w:tr>
         <w:tc>
           <w:tcPr>
-            <w:tcW w:w="3192" w:type="dxa"/>
+            <w:tcW w:w="1818" w:type="dxa"/>
           </w:tcPr>
           <w:p>
             <w:r>
@@ -58,7 +59,7 @@
         </w:tc>
         <w:tc>
           <w:tcPr>
-            <w:tcW w:w="3192" w:type="dxa"/>
+            <w:tcW w:w="2340" w:type="dxa"/>
           </w:tcPr>
           <w:p>
             <w:r>
@@ -68,7 +69,7 @@
         </w:tc>
         <w:tc>
           <w:tcPr>
-            <w:tcW w:w="3192" w:type="dxa"/>
+            <w:tcW w:w="5418" w:type="dxa"/>
           </w:tcPr>
           <w:p>
             <w:r>
@@ -76,7 +77,7 @@
                 <w:noProof/>
               </w:rPr>
               <w:drawing>
-                <wp:inline distT="0" distB="0" distL="0" distR="0" wp14:anchorId="0CBCCEAC" wp14:editId="42515608">
+                <wp:inline distT="0" distB="0" distL="0" distR="0" wp14:anchorId="447AB614" wp14:editId="32A7FFF3">
                   <wp:extent cx="3467100" cy="781050"/>
                   <wp:effectExtent l="0" t="0" r="0" b="0"/>
                   <wp:docPr id="1" name="Picture 1"/>
@@ -117,7 +118,7 @@
       <w:tr>
         <w:tc>
           <w:tcPr>
-            <w:tcW w:w="3192" w:type="dxa"/>
+            <w:tcW w:w="1818" w:type="dxa"/>
           </w:tcPr>
           <w:p>
             <w:r>
@@ -127,7 +128,7 @@
         </w:tc>
         <w:tc>
           <w:tcPr>
-            <w:tcW w:w="3192" w:type="dxa"/>
+            <w:tcW w:w="2340" w:type="dxa"/>
           </w:tcPr>
           <w:p>
             <w:r>
@@ -137,7 +138,7 @@
         </w:tc>
         <w:tc>
           <w:tcPr>
-            <w:tcW w:w="3192" w:type="dxa"/>
+            <w:tcW w:w="5418" w:type="dxa"/>
           </w:tcPr>
           <w:p>
             <w:r>
@@ -145,7 +146,7 @@
                 <w:noProof/>
               </w:rPr>
               <w:drawing>
-                <wp:inline distT="0" distB="0" distL="0" distR="0" wp14:anchorId="455E3790" wp14:editId="4A86742A">
+                <wp:inline distT="0" distB="0" distL="0" distR="0" wp14:anchorId="7212C938" wp14:editId="55BE4F2C">
                   <wp:extent cx="3314700" cy="1704975"/>
                   <wp:effectExtent l="0" t="0" r="0" b="9525"/>
                   <wp:docPr id="2" name="Picture 2"/>
@@ -186,7 +187,7 @@
       <w:tr>
         <w:tc>
           <w:tcPr>
-            <w:tcW w:w="3192" w:type="dxa"/>
+            <w:tcW w:w="1818" w:type="dxa"/>
           </w:tcPr>
           <w:p>
             <w:r>
@@ -196,7 +197,7 @@
         </w:tc>
         <w:tc>
           <w:tcPr>
-            <w:tcW w:w="3192" w:type="dxa"/>
+            <w:tcW w:w="2340" w:type="dxa"/>
           </w:tcPr>
           <w:p>
             <w:r>
@@ -206,7 +207,7 @@
         </w:tc>
         <w:tc>
           <w:tcPr>
-            <w:tcW w:w="3192" w:type="dxa"/>
+            <w:tcW w:w="5418" w:type="dxa"/>
           </w:tcPr>
           <w:p>
             <w:r>
@@ -214,7 +215,7 @@
                 <w:noProof/>
               </w:rPr>
               <w:drawing>
-                <wp:inline distT="0" distB="0" distL="0" distR="0" wp14:anchorId="23235BD5" wp14:editId="1E86B56D">
+                <wp:inline distT="0" distB="0" distL="0" distR="0" wp14:anchorId="00F01F22" wp14:editId="16E70E28">
                   <wp:extent cx="2790825" cy="400050"/>
                   <wp:effectExtent l="0" t="0" r="9525" b="0"/>
                   <wp:docPr id="3" name="Picture 3"/>
@@ -256,7 +257,7 @@
                 <w:noProof/>
               </w:rPr>
               <w:drawing>
-                <wp:inline distT="0" distB="0" distL="0" distR="0" wp14:anchorId="30EACF2B" wp14:editId="3B1A83C8">
+                <wp:inline distT="0" distB="0" distL="0" distR="0" wp14:anchorId="3916CDDA" wp14:editId="3AE407D0">
                   <wp:extent cx="3362325" cy="1295400"/>
                   <wp:effectExtent l="0" t="0" r="9525" b="0"/>
                   <wp:docPr id="4" name="Picture 4"/>
@@ -297,7 +298,7 @@
       <w:tr>
         <w:tc>
           <w:tcPr>
-            <w:tcW w:w="3192" w:type="dxa"/>
+            <w:tcW w:w="1818" w:type="dxa"/>
           </w:tcPr>
           <w:p>
             <w:r>
@@ -308,7 +309,7 @@
         </w:tc>
         <w:tc>
           <w:tcPr>
-            <w:tcW w:w="3192" w:type="dxa"/>
+            <w:tcW w:w="2340" w:type="dxa"/>
           </w:tcPr>
           <w:p>
             <w:r>
@@ -318,7 +319,7 @@
         </w:tc>
         <w:tc>
           <w:tcPr>
-            <w:tcW w:w="3192" w:type="dxa"/>
+            <w:tcW w:w="5418" w:type="dxa"/>
           </w:tcPr>
           <w:p>
             <w:r>
@@ -326,7 +327,7 @@
                 <w:noProof/>
               </w:rPr>
               <w:drawing>
-                <wp:inline distT="0" distB="0" distL="0" distR="0" wp14:anchorId="033E5D5C" wp14:editId="0A9053C3">
+                <wp:inline distT="0" distB="0" distL="0" distR="0" wp14:anchorId="590C901A" wp14:editId="5201119B">
                   <wp:extent cx="4286250" cy="5067300"/>
                   <wp:effectExtent l="0" t="0" r="0" b="0"/>
                   <wp:docPr id="5" name="Picture 5"/>
@@ -367,7 +368,7 @@
       <w:tr>
         <w:tc>
           <w:tcPr>
-            <w:tcW w:w="3192" w:type="dxa"/>
+            <w:tcW w:w="1818" w:type="dxa"/>
           </w:tcPr>
           <w:p>
             <w:r>
@@ -377,21 +378,21 @@
         </w:tc>
         <w:tc>
           <w:tcPr>
-            <w:tcW w:w="3192" w:type="dxa"/>
-          </w:tcPr>
-          <w:p/>
-        </w:tc>
-        <w:tc>
-          <w:tcPr>
-            <w:tcW w:w="3192" w:type="dxa"/>
-          </w:tcPr>
-          <w:p/>
-        </w:tc>
-      </w:tr>
-      <w:tr>
-        <w:tc>
-          <w:tcPr>
-            <w:tcW w:w="3192" w:type="dxa"/>
+            <w:tcW w:w="2340" w:type="dxa"/>
+          </w:tcPr>
+          <w:p/>
+        </w:tc>
+        <w:tc>
+          <w:tcPr>
+            <w:tcW w:w="5418" w:type="dxa"/>
+          </w:tcPr>
+          <w:p/>
+        </w:tc>
+      </w:tr>
+      <w:tr>
+        <w:tc>
+          <w:tcPr>
+            <w:tcW w:w="1818" w:type="dxa"/>
           </w:tcPr>
           <w:p>
             <w:r>
@@ -401,11 +402,862 @@
         </w:tc>
         <w:tc>
           <w:tcPr>
-            <w:tcW w:w="3192" w:type="dxa"/>
+            <w:tcW w:w="2340" w:type="dxa"/>
           </w:tcPr>
           <w:p>
             <w:r>
               <w:t xml:space="preserve">Lưu lại thay đổi file </w:t>
+            </w:r>
+          </w:p>
+        </w:tc>
+        <w:tc>
+          <w:tcPr>
+            <w:tcW w:w="5418" w:type="dxa"/>
+          </w:tcPr>
+          <w:p/>
+        </w:tc>
+      </w:tr>
+      <w:tr>
+        <w:tc>
+          <w:tcPr>
+            <w:tcW w:w="1818" w:type="dxa"/>
+          </w:tcPr>
+          <w:p>
+            <w:r>
+              <w:t>Git config –global user.name “[“name”]”</w:t>
+            </w:r>
+          </w:p>
+        </w:tc>
+        <w:tc>
+          <w:tcPr>
+            <w:tcW w:w="2340" w:type="dxa"/>
+          </w:tcPr>
+          <w:p>
+            <w:r>
+              <w:t xml:space="preserve">Cấu hình </w:t>
+            </w:r>
+            <w:r>
+              <w:t xml:space="preserve">tên </w:t>
+            </w:r>
+            <w:r>
+              <w:t xml:space="preserve"> cho local</w:t>
+            </w:r>
+            <w:r>
+              <w:t>, để nhận dạng khi commit</w:t>
+            </w:r>
+          </w:p>
+        </w:tc>
+        <w:tc>
+          <w:tcPr>
+            <w:tcW w:w="5418" w:type="dxa"/>
+          </w:tcPr>
+          <w:p>
+            <w:r>
+              <w:rPr>
+                <w:noProof/>
+              </w:rPr>
+              <w:drawing>
+                <wp:inline distT="0" distB="0" distL="0" distR="0" wp14:anchorId="0E0D5130" wp14:editId="2FF044CD">
+                  <wp:extent cx="4543425" cy="333375"/>
+                  <wp:effectExtent l="0" t="0" r="9525" b="9525"/>
+                  <wp:docPr id="6" name="Picture 6"/>
+                  <wp:cNvGraphicFramePr>
+                    <a:graphicFrameLocks xmlns:a="http://schemas.openxmlformats.org/drawingml/2006/main" noChangeAspect="1"/>
+                  </wp:cNvGraphicFramePr>
+                  <a:graphic xmlns:a="http://schemas.openxmlformats.org/drawingml/2006/main">
+                    <a:graphicData uri="http://schemas.openxmlformats.org/drawingml/2006/picture">
+                      <pic:pic xmlns:pic="http://schemas.openxmlformats.org/drawingml/2006/picture">
+                        <pic:nvPicPr>
+                          <pic:cNvPr id="0" name=""/>
+                          <pic:cNvPicPr/>
+                        </pic:nvPicPr>
+                        <pic:blipFill>
+                          <a:blip r:embed="rId10"/>
+                          <a:stretch>
+                            <a:fillRect/>
+                          </a:stretch>
+                        </pic:blipFill>
+                        <pic:spPr>
+                          <a:xfrm>
+                            <a:off x="0" y="0"/>
+                            <a:ext cx="4543425" cy="333375"/>
+                          </a:xfrm>
+                          <a:prstGeom prst="rect">
+                            <a:avLst/>
+                          </a:prstGeom>
+                        </pic:spPr>
+                      </pic:pic>
+                    </a:graphicData>
+                  </a:graphic>
+                </wp:inline>
+              </w:drawing>
+            </w:r>
+          </w:p>
+        </w:tc>
+      </w:tr>
+      <w:tr>
+        <w:tc>
+          <w:tcPr>
+            <w:tcW w:w="1818" w:type="dxa"/>
+          </w:tcPr>
+          <w:p>
+            <w:r>
+              <w:t>Git config –global user.</w:t>
+            </w:r>
+            <w:r>
+              <w:t>email</w:t>
+            </w:r>
+            <w:r>
+              <w:t xml:space="preserve"> “[“</w:t>
+            </w:r>
+            <w:r>
+              <w:t>email</w:t>
+            </w:r>
+            <w:r>
+              <w:t>”]”</w:t>
+            </w:r>
+          </w:p>
+        </w:tc>
+        <w:tc>
+          <w:tcPr>
+            <w:tcW w:w="2340" w:type="dxa"/>
+          </w:tcPr>
+          <w:p>
+            <w:r>
+              <w:t xml:space="preserve">Cấu hình cho local </w:t>
+            </w:r>
+            <w:r>
+              <w:t>địa chỉ email</w:t>
+            </w:r>
+            <w:r>
+              <w:t xml:space="preserve"> </w:t>
+            </w:r>
+          </w:p>
+        </w:tc>
+        <w:tc>
+          <w:tcPr>
+            <w:tcW w:w="5418" w:type="dxa"/>
+          </w:tcPr>
+          <w:p>
+            <w:r>
+              <w:rPr>
+                <w:noProof/>
+              </w:rPr>
+              <w:drawing>
+                <wp:inline distT="0" distB="0" distL="0" distR="0" wp14:anchorId="2F8C4650" wp14:editId="33723CBC">
+                  <wp:extent cx="5029200" cy="247650"/>
+                  <wp:effectExtent l="0" t="0" r="0" b="0"/>
+                  <wp:docPr id="7" name="Picture 7"/>
+                  <wp:cNvGraphicFramePr>
+                    <a:graphicFrameLocks xmlns:a="http://schemas.openxmlformats.org/drawingml/2006/main" noChangeAspect="1"/>
+                  </wp:cNvGraphicFramePr>
+                  <a:graphic xmlns:a="http://schemas.openxmlformats.org/drawingml/2006/main">
+                    <a:graphicData uri="http://schemas.openxmlformats.org/drawingml/2006/picture">
+                      <pic:pic xmlns:pic="http://schemas.openxmlformats.org/drawingml/2006/picture">
+                        <pic:nvPicPr>
+                          <pic:cNvPr id="0" name=""/>
+                          <pic:cNvPicPr/>
+                        </pic:nvPicPr>
+                        <pic:blipFill>
+                          <a:blip r:embed="rId11"/>
+                          <a:stretch>
+                            <a:fillRect/>
+                          </a:stretch>
+                        </pic:blipFill>
+                        <pic:spPr>
+                          <a:xfrm>
+                            <a:off x="0" y="0"/>
+                            <a:ext cx="5029200" cy="247650"/>
+                          </a:xfrm>
+                          <a:prstGeom prst="rect">
+                            <a:avLst/>
+                          </a:prstGeom>
+                        </pic:spPr>
+                      </pic:pic>
+                    </a:graphicData>
+                  </a:graphic>
+                </wp:inline>
+              </w:drawing>
+            </w:r>
+          </w:p>
+        </w:tc>
+      </w:tr>
+      <w:tr>
+        <w:tc>
+          <w:tcPr>
+            <w:tcW w:w="1818" w:type="dxa"/>
+          </w:tcPr>
+          <w:p>
+            <w:r>
+              <w:t>Git config –global color.ui auto</w:t>
+            </w:r>
+          </w:p>
+        </w:tc>
+        <w:tc>
+          <w:tcPr>
+            <w:tcW w:w="2340" w:type="dxa"/>
+          </w:tcPr>
+          <w:p>
+            <w:r>
+              <w:t>Cho phép c</w:t>
+            </w:r>
+            <w:r>
+              <w:t xml:space="preserve">ấu hình màu cho dòng lệnh xuất ra. </w:t>
+            </w:r>
+          </w:p>
+        </w:tc>
+        <w:tc>
+          <w:tcPr>
+            <w:tcW w:w="5418" w:type="dxa"/>
+          </w:tcPr>
+          <w:p>
+            <w:r>
+              <w:rPr>
+                <w:noProof/>
+              </w:rPr>
+              <w:drawing>
+                <wp:inline distT="0" distB="0" distL="0" distR="0" wp14:anchorId="4090D1B0" wp14:editId="0EC91B2A">
+                  <wp:extent cx="4391025" cy="409575"/>
+                  <wp:effectExtent l="0" t="0" r="9525" b="9525"/>
+                  <wp:docPr id="8" name="Picture 8"/>
+                  <wp:cNvGraphicFramePr>
+                    <a:graphicFrameLocks xmlns:a="http://schemas.openxmlformats.org/drawingml/2006/main" noChangeAspect="1"/>
+                  </wp:cNvGraphicFramePr>
+                  <a:graphic xmlns:a="http://schemas.openxmlformats.org/drawingml/2006/main">
+                    <a:graphicData uri="http://schemas.openxmlformats.org/drawingml/2006/picture">
+                      <pic:pic xmlns:pic="http://schemas.openxmlformats.org/drawingml/2006/picture">
+                        <pic:nvPicPr>
+                          <pic:cNvPr id="0" name=""/>
+                          <pic:cNvPicPr/>
+                        </pic:nvPicPr>
+                        <pic:blipFill>
+                          <a:blip r:embed="rId12"/>
+                          <a:stretch>
+                            <a:fillRect/>
+                          </a:stretch>
+                        </pic:blipFill>
+                        <pic:spPr>
+                          <a:xfrm>
+                            <a:off x="0" y="0"/>
+                            <a:ext cx="4391025" cy="409575"/>
+                          </a:xfrm>
+                          <a:prstGeom prst="rect">
+                            <a:avLst/>
+                          </a:prstGeom>
+                        </pic:spPr>
+                      </pic:pic>
+                    </a:graphicData>
+                  </a:graphic>
+                </wp:inline>
+              </w:drawing>
+            </w:r>
+          </w:p>
+        </w:tc>
+      </w:tr>
+      <w:tr>
+        <w:tc>
+          <w:tcPr>
+            <w:tcW w:w="1818" w:type="dxa"/>
+          </w:tcPr>
+          <w:p>
+            <w:r>
+              <w:t>Git init [“project-name”]</w:t>
+            </w:r>
+          </w:p>
+        </w:tc>
+        <w:tc>
+          <w:tcPr>
+            <w:tcW w:w="2340" w:type="dxa"/>
+          </w:tcPr>
+          <w:p>
+            <w:r>
+              <w:t>Khởi tạo project</w:t>
+            </w:r>
+            <w:r>
+              <w:t xml:space="preserve"> với tên đã nhập</w:t>
+            </w:r>
+          </w:p>
+        </w:tc>
+        <w:tc>
+          <w:tcPr>
+            <w:tcW w:w="5418" w:type="dxa"/>
+          </w:tcPr>
+          <w:p>
+            <w:r>
+              <w:rPr>
+                <w:noProof/>
+              </w:rPr>
+              <w:drawing>
+                <wp:inline distT="0" distB="0" distL="0" distR="0" wp14:anchorId="5423E602" wp14:editId="003BCD12">
+                  <wp:extent cx="5943600" cy="392430"/>
+                  <wp:effectExtent l="0" t="0" r="0" b="7620"/>
+                  <wp:docPr id="9" name="Picture 9"/>
+                  <wp:cNvGraphicFramePr>
+                    <a:graphicFrameLocks xmlns:a="http://schemas.openxmlformats.org/drawingml/2006/main" noChangeAspect="1"/>
+                  </wp:cNvGraphicFramePr>
+                  <a:graphic xmlns:a="http://schemas.openxmlformats.org/drawingml/2006/main">
+                    <a:graphicData uri="http://schemas.openxmlformats.org/drawingml/2006/picture">
+                      <pic:pic xmlns:pic="http://schemas.openxmlformats.org/drawingml/2006/picture">
+                        <pic:nvPicPr>
+                          <pic:cNvPr id="0" name=""/>
+                          <pic:cNvPicPr/>
+                        </pic:nvPicPr>
+                        <pic:blipFill>
+                          <a:blip r:embed="rId13"/>
+                          <a:stretch>
+                            <a:fillRect/>
+                          </a:stretch>
+                        </pic:blipFill>
+                        <pic:spPr>
+                          <a:xfrm>
+                            <a:off x="0" y="0"/>
+                            <a:ext cx="5943600" cy="392430"/>
+                          </a:xfrm>
+                          <a:prstGeom prst="rect">
+                            <a:avLst/>
+                          </a:prstGeom>
+                        </pic:spPr>
+                      </pic:pic>
+                    </a:graphicData>
+                  </a:graphic>
+                </wp:inline>
+              </w:drawing>
+            </w:r>
+          </w:p>
+        </w:tc>
+      </w:tr>
+      <w:tr>
+        <w:tc>
+          <w:tcPr>
+            <w:tcW w:w="1818" w:type="dxa"/>
+          </w:tcPr>
+          <w:p>
+            <w:r>
+              <w:lastRenderedPageBreak/>
+              <w:t>Git clone [url]</w:t>
+            </w:r>
+          </w:p>
+        </w:tc>
+        <w:tc>
+          <w:tcPr>
+            <w:tcW w:w="2340" w:type="dxa"/>
+          </w:tcPr>
+          <w:p>
+            <w:r>
+              <w:t>Kéo project git về local</w:t>
+            </w:r>
+          </w:p>
+        </w:tc>
+        <w:tc>
+          <w:tcPr>
+            <w:tcW w:w="5418" w:type="dxa"/>
+          </w:tcPr>
+          <w:p>
+            <w:r>
+              <w:rPr>
+                <w:noProof/>
+              </w:rPr>
+              <w:drawing>
+                <wp:inline distT="0" distB="0" distL="0" distR="0" wp14:anchorId="1136E610" wp14:editId="0224A1F9">
+                  <wp:extent cx="5600700" cy="1019175"/>
+                  <wp:effectExtent l="0" t="0" r="0" b="9525"/>
+                  <wp:docPr id="10" name="Picture 10"/>
+                  <wp:cNvGraphicFramePr>
+                    <a:graphicFrameLocks xmlns:a="http://schemas.openxmlformats.org/drawingml/2006/main" noChangeAspect="1"/>
+                  </wp:cNvGraphicFramePr>
+                  <a:graphic xmlns:a="http://schemas.openxmlformats.org/drawingml/2006/main">
+                    <a:graphicData uri="http://schemas.openxmlformats.org/drawingml/2006/picture">
+                      <pic:pic xmlns:pic="http://schemas.openxmlformats.org/drawingml/2006/picture">
+                        <pic:nvPicPr>
+                          <pic:cNvPr id="0" name=""/>
+                          <pic:cNvPicPr/>
+                        </pic:nvPicPr>
+                        <pic:blipFill>
+                          <a:blip r:embed="rId14"/>
+                          <a:stretch>
+                            <a:fillRect/>
+                          </a:stretch>
+                        </pic:blipFill>
+                        <pic:spPr>
+                          <a:xfrm>
+                            <a:off x="0" y="0"/>
+                            <a:ext cx="5600700" cy="1019175"/>
+                          </a:xfrm>
+                          <a:prstGeom prst="rect">
+                            <a:avLst/>
+                          </a:prstGeom>
+                        </pic:spPr>
+                      </pic:pic>
+                    </a:graphicData>
+                  </a:graphic>
+                </wp:inline>
+              </w:drawing>
+            </w:r>
+          </w:p>
+        </w:tc>
+      </w:tr>
+      <w:tr>
+        <w:tc>
+          <w:tcPr>
+            <w:tcW w:w="1818" w:type="dxa"/>
+          </w:tcPr>
+          <w:p>
+            <w:r>
+              <w:t>Git branch</w:t>
+            </w:r>
+          </w:p>
+        </w:tc>
+        <w:tc>
+          <w:tcPr>
+            <w:tcW w:w="2340" w:type="dxa"/>
+          </w:tcPr>
+          <w:p>
+            <w:r>
+              <w:t>Hiện ra tất cả các nhánh trong project</w:t>
+            </w:r>
+          </w:p>
+        </w:tc>
+        <w:tc>
+          <w:tcPr>
+            <w:tcW w:w="5418" w:type="dxa"/>
+          </w:tcPr>
+          <w:p/>
+        </w:tc>
+      </w:tr>
+      <w:tr>
+        <w:tc>
+          <w:tcPr>
+            <w:tcW w:w="1818" w:type="dxa"/>
+          </w:tcPr>
+          <w:p>
+            <w:r>
+              <w:t>Git branch [“branch-name”]</w:t>
+            </w:r>
+          </w:p>
+        </w:tc>
+        <w:tc>
+          <w:tcPr>
+            <w:tcW w:w="2340" w:type="dxa"/>
+          </w:tcPr>
+          <w:p>
+            <w:r>
+              <w:t>Tạo nhánh mới</w:t>
+            </w:r>
+            <w:r>
+              <w:t xml:space="preserve"> với tên đã nhập</w:t>
+            </w:r>
+          </w:p>
+        </w:tc>
+        <w:tc>
+          <w:tcPr>
+            <w:tcW w:w="5418" w:type="dxa"/>
+          </w:tcPr>
+          <w:p/>
+        </w:tc>
+      </w:tr>
+      <w:tr>
+        <w:tc>
+          <w:tcPr>
+            <w:tcW w:w="1818" w:type="dxa"/>
+          </w:tcPr>
+          <w:p>
+            <w:r>
+              <w:t>Git checkout [“branch-name”]</w:t>
+            </w:r>
+          </w:p>
+        </w:tc>
+        <w:tc>
+          <w:tcPr>
+            <w:tcW w:w="2340" w:type="dxa"/>
+          </w:tcPr>
+          <w:p>
+            <w:r>
+              <w:t>Đổi qua nhánh chỉ định</w:t>
+            </w:r>
+          </w:p>
+        </w:tc>
+        <w:tc>
+          <w:tcPr>
+            <w:tcW w:w="5418" w:type="dxa"/>
+          </w:tcPr>
+          <w:p/>
+        </w:tc>
+      </w:tr>
+      <w:tr>
+        <w:trPr>
+          <w:trHeight w:val="2510"/>
+        </w:trPr>
+        <w:tc>
+          <w:tcPr>
+            <w:tcW w:w="1818" w:type="dxa"/>
+          </w:tcPr>
+          <w:p>
+            <w:r>
+              <w:t>Git merge [“branch-name”]</w:t>
+            </w:r>
+          </w:p>
+        </w:tc>
+        <w:tc>
+          <w:tcPr>
+            <w:tcW w:w="2340" w:type="dxa"/>
+          </w:tcPr>
+          <w:p>
+            <w:r>
+              <w:t>Hợp nhất nhánh chỉ định lại với nhánh hiện tại</w:t>
+            </w:r>
+          </w:p>
+        </w:tc>
+        <w:tc>
+          <w:tcPr>
+            <w:tcW w:w="5418" w:type="dxa"/>
+          </w:tcPr>
+          <w:p/>
+        </w:tc>
+      </w:tr>
+      <w:tr>
+        <w:tc>
+          <w:tcPr>
+            <w:tcW w:w="1818" w:type="dxa"/>
+          </w:tcPr>
+          <w:p>
+            <w:r>
+              <w:t>Git branch –d [“branch-name”]</w:t>
+            </w:r>
+          </w:p>
+        </w:tc>
+        <w:tc>
+          <w:tcPr>
+            <w:tcW w:w="2340" w:type="dxa"/>
+          </w:tcPr>
+          <w:p/>
+        </w:tc>
+        <w:tc>
+          <w:tcPr>
+            <w:tcW w:w="5418" w:type="dxa"/>
+          </w:tcPr>
+          <w:p/>
+        </w:tc>
+      </w:tr>
+      <w:tr>
+        <w:tc>
+          <w:tcPr>
+            <w:tcW w:w="1818" w:type="dxa"/>
+          </w:tcPr>
+          <w:p>
+            <w:r>
+              <w:t>Git rm [file]</w:t>
+            </w:r>
+          </w:p>
+        </w:tc>
+        <w:tc>
+          <w:tcPr>
+            <w:tcW w:w="2340" w:type="dxa"/>
+          </w:tcPr>
+          <w:p>
+            <w:r>
+              <w:t>Xóa file khỏi thư mục làm việc và cập nhật tình trạng là đã xóa</w:t>
+            </w:r>
+          </w:p>
+        </w:tc>
+        <w:tc>
+          <w:tcPr>
+            <w:tcW w:w="5418" w:type="dxa"/>
+          </w:tcPr>
+          <w:p>
+            <w:r>
+              <w:rPr>
+                <w:noProof/>
+              </w:rPr>
+              <w:drawing>
+                <wp:inline distT="0" distB="0" distL="0" distR="0" wp14:anchorId="52668B1A" wp14:editId="42F358F1">
+                  <wp:extent cx="2752725" cy="542925"/>
+                  <wp:effectExtent l="0" t="0" r="9525" b="9525"/>
+                  <wp:docPr id="12" name="Picture 12"/>
+                  <wp:cNvGraphicFramePr>
+                    <a:graphicFrameLocks xmlns:a="http://schemas.openxmlformats.org/drawingml/2006/main" noChangeAspect="1"/>
+                  </wp:cNvGraphicFramePr>
+                  <a:graphic xmlns:a="http://schemas.openxmlformats.org/drawingml/2006/main">
+                    <a:graphicData uri="http://schemas.openxmlformats.org/drawingml/2006/picture">
+                      <pic:pic xmlns:pic="http://schemas.openxmlformats.org/drawingml/2006/picture">
+                        <pic:nvPicPr>
+                          <pic:cNvPr id="0" name=""/>
+                          <pic:cNvPicPr/>
+                        </pic:nvPicPr>
+                        <pic:blipFill>
+                          <a:blip r:embed="rId15"/>
+                          <a:stretch>
+                            <a:fillRect/>
+                          </a:stretch>
+                        </pic:blipFill>
+                        <pic:spPr>
+                          <a:xfrm>
+                            <a:off x="0" y="0"/>
+                            <a:ext cx="2752725" cy="542925"/>
+                          </a:xfrm>
+                          <a:prstGeom prst="rect">
+                            <a:avLst/>
+                          </a:prstGeom>
+                        </pic:spPr>
+                      </pic:pic>
+                    </a:graphicData>
+                  </a:graphic>
+                </wp:inline>
+              </w:drawing>
+            </w:r>
+          </w:p>
+          <w:p/>
+        </w:tc>
+      </w:tr>
+      <w:tr>
+        <w:tc>
+          <w:tcPr>
+            <w:tcW w:w="1818" w:type="dxa"/>
+          </w:tcPr>
+          <w:p>
+            <w:r>
+              <w:t>Git rm –cached [file]</w:t>
+            </w:r>
+          </w:p>
+        </w:tc>
+        <w:tc>
+          <w:tcPr>
+            <w:tcW w:w="2340" w:type="dxa"/>
+          </w:tcPr>
+          <w:p>
+            <w:r>
+              <w:t>Xóa file khỏi quản lý phiên bản nhưng vẫn giữ file ở local</w:t>
+            </w:r>
+          </w:p>
+        </w:tc>
+        <w:tc>
+          <w:tcPr>
+            <w:tcW w:w="5418" w:type="dxa"/>
+          </w:tcPr>
+          <w:p>
+            <w:r>
+              <w:rPr>
+                <w:noProof/>
+              </w:rPr>
+              <w:drawing>
+                <wp:inline distT="0" distB="0" distL="0" distR="0" wp14:anchorId="0CA7F935" wp14:editId="2310300F">
+                  <wp:extent cx="3228975" cy="466725"/>
+                  <wp:effectExtent l="0" t="0" r="9525" b="9525"/>
+                  <wp:docPr id="11" name="Picture 11"/>
+                  <wp:cNvGraphicFramePr>
+                    <a:graphicFrameLocks xmlns:a="http://schemas.openxmlformats.org/drawingml/2006/main" noChangeAspect="1"/>
+                  </wp:cNvGraphicFramePr>
+                  <a:graphic xmlns:a="http://schemas.openxmlformats.org/drawingml/2006/main">
+                    <a:graphicData uri="http://schemas.openxmlformats.org/drawingml/2006/picture">
+                      <pic:pic xmlns:pic="http://schemas.openxmlformats.org/drawingml/2006/picture">
+                        <pic:nvPicPr>
+                          <pic:cNvPr id="0" name=""/>
+                          <pic:cNvPicPr/>
+                        </pic:nvPicPr>
+                        <pic:blipFill>
+                          <a:blip r:embed="rId16"/>
+                          <a:stretch>
+                            <a:fillRect/>
+                          </a:stretch>
+                        </pic:blipFill>
+                        <pic:spPr>
+                          <a:xfrm>
+                            <a:off x="0" y="0"/>
+                            <a:ext cx="3228975" cy="466725"/>
+                          </a:xfrm>
+                          <a:prstGeom prst="rect">
+                            <a:avLst/>
+                          </a:prstGeom>
+                        </pic:spPr>
+                      </pic:pic>
+                    </a:graphicData>
+                  </a:graphic>
+                </wp:inline>
+              </w:drawing>
+            </w:r>
+          </w:p>
+        </w:tc>
+      </w:tr>
+      <w:tr>
+        <w:tc>
+          <w:tcPr>
+            <w:tcW w:w="1818" w:type="dxa"/>
+          </w:tcPr>
+          <w:p>
+            <w:r>
+              <w:t>Git mv [file-original]</w:t>
+            </w:r>
+          </w:p>
+        </w:tc>
+        <w:tc>
+          <w:tcPr>
+            <w:tcW w:w="2340" w:type="dxa"/>
+          </w:tcPr>
+          <w:p/>
+        </w:tc>
+        <w:tc>
+          <w:tcPr>
+            <w:tcW w:w="5418" w:type="dxa"/>
+          </w:tcPr>
+          <w:p/>
+        </w:tc>
+      </w:tr>
+      <w:tr>
+        <w:tc>
+          <w:tcPr>
+            <w:tcW w:w="1818" w:type="dxa"/>
+          </w:tcPr>
+          <w:p>
+            <w:r>
+              <w:t>Git log</w:t>
+            </w:r>
+          </w:p>
+        </w:tc>
+        <w:tc>
+          <w:tcPr>
+            <w:tcW w:w="2340" w:type="dxa"/>
+          </w:tcPr>
+          <w:p>
+            <w:r>
+              <w:t>Hiện ra lịch sử của nhánh hiện tại</w:t>
+            </w:r>
+          </w:p>
+        </w:tc>
+        <w:tc>
+          <w:tcPr>
+            <w:tcW w:w="5418" w:type="dxa"/>
+          </w:tcPr>
+          <w:p>
+            <w:r>
+              <w:rPr>
+                <w:noProof/>
+              </w:rPr>
+              <w:drawing>
+                <wp:inline distT="0" distB="0" distL="0" distR="0" wp14:anchorId="3F108611" wp14:editId="77F4131D">
+                  <wp:extent cx="3476625" cy="2076450"/>
+                  <wp:effectExtent l="0" t="0" r="9525" b="0"/>
+                  <wp:docPr id="13" name="Picture 13"/>
+                  <wp:cNvGraphicFramePr>
+                    <a:graphicFrameLocks xmlns:a="http://schemas.openxmlformats.org/drawingml/2006/main" noChangeAspect="1"/>
+                  </wp:cNvGraphicFramePr>
+                  <a:graphic xmlns:a="http://schemas.openxmlformats.org/drawingml/2006/main">
+                    <a:graphicData uri="http://schemas.openxmlformats.org/drawingml/2006/picture">
+                      <pic:pic xmlns:pic="http://schemas.openxmlformats.org/drawingml/2006/picture">
+                        <pic:nvPicPr>
+                          <pic:cNvPr id="0" name=""/>
+                          <pic:cNvPicPr/>
+                        </pic:nvPicPr>
+                        <pic:blipFill>
+                          <a:blip r:embed="rId17"/>
+                          <a:stretch>
+                            <a:fillRect/>
+                          </a:stretch>
+                        </pic:blipFill>
+                        <pic:spPr>
+                          <a:xfrm>
+                            <a:off x="0" y="0"/>
+                            <a:ext cx="3476625" cy="2076450"/>
+                          </a:xfrm>
+                          <a:prstGeom prst="rect">
+                            <a:avLst/>
+                          </a:prstGeom>
+                        </pic:spPr>
+                      </pic:pic>
+                    </a:graphicData>
+                  </a:graphic>
+                </wp:inline>
+              </w:drawing>
+            </w:r>
+          </w:p>
+        </w:tc>
+      </w:tr>
+      <w:tr>
+        <w:tc>
+          <w:tcPr>
+            <w:tcW w:w="1818" w:type="dxa"/>
+          </w:tcPr>
+          <w:p>
+            <w:r>
+              <w:lastRenderedPageBreak/>
+              <w:t>Git log –follow [‘file’]</w:t>
+            </w:r>
+          </w:p>
+        </w:tc>
+        <w:tc>
+          <w:tcPr>
+            <w:tcW w:w="2340" w:type="dxa"/>
+          </w:tcPr>
+          <w:p>
+            <w:r>
+              <w:t>Hiện ra lịch sử của file chỉ định</w:t>
+            </w:r>
+          </w:p>
+        </w:tc>
+        <w:tc>
+          <w:tcPr>
+            <w:tcW w:w="5418" w:type="dxa"/>
+          </w:tcPr>
+          <w:p>
+            <w:r>
+              <w:rPr>
+                <w:noProof/>
+              </w:rPr>
+              <w:drawing>
+                <wp:inline distT="0" distB="0" distL="0" distR="0" wp14:anchorId="698E30AD" wp14:editId="0EEE4154">
+                  <wp:extent cx="3352800" cy="2114550"/>
+                  <wp:effectExtent l="0" t="0" r="0" b="0"/>
+                  <wp:docPr id="14" name="Picture 14"/>
+                  <wp:cNvGraphicFramePr>
+                    <a:graphicFrameLocks xmlns:a="http://schemas.openxmlformats.org/drawingml/2006/main" noChangeAspect="1"/>
+                  </wp:cNvGraphicFramePr>
+                  <a:graphic xmlns:a="http://schemas.openxmlformats.org/drawingml/2006/main">
+                    <a:graphicData uri="http://schemas.openxmlformats.org/drawingml/2006/picture">
+                      <pic:pic xmlns:pic="http://schemas.openxmlformats.org/drawingml/2006/picture">
+                        <pic:nvPicPr>
+                          <pic:cNvPr id="0" name=""/>
+                          <pic:cNvPicPr/>
+                        </pic:nvPicPr>
+                        <pic:blipFill>
+                          <a:blip r:embed="rId18"/>
+                          <a:stretch>
+                            <a:fillRect/>
+                          </a:stretch>
+                        </pic:blipFill>
+                        <pic:spPr>
+                          <a:xfrm>
+                            <a:off x="0" y="0"/>
+                            <a:ext cx="3352800" cy="2114550"/>
+                          </a:xfrm>
+                          <a:prstGeom prst="rect">
+                            <a:avLst/>
+                          </a:prstGeom>
+                        </pic:spPr>
+                      </pic:pic>
+                    </a:graphicData>
+                  </a:graphic>
+                </wp:inline>
+              </w:drawing>
+            </w:r>
+          </w:p>
+        </w:tc>
+      </w:tr>
+      <w:tr>
+        <w:tc>
+          <w:tcPr>
+            <w:tcW w:w="1818" w:type="dxa"/>
+          </w:tcPr>
+          <w:p>
+            <w:r>
+              <w:t>Git diff [“first-branch”]  [“second-branch”]</w:t>
+            </w:r>
+          </w:p>
+        </w:tc>
+        <w:tc>
+          <w:tcPr>
+            <w:tcW w:w="2340" w:type="dxa"/>
+          </w:tcPr>
+          <w:p>
+            <w:r>
+              <w:t>Hiện ra nhưng thay đổi giữa giữa 2 nhánh</w:t>
             </w:r>
             <w:bookmarkStart w:id="0" w:name="_GoBack"/>
             <w:bookmarkEnd w:id="0"/>
@@ -413,267 +1265,167 @@
         </w:tc>
         <w:tc>
           <w:tcPr>
-            <w:tcW w:w="3192" w:type="dxa"/>
-          </w:tcPr>
-          <w:p/>
-        </w:tc>
-      </w:tr>
-      <w:tr>
-        <w:tc>
-          <w:tcPr>
-            <w:tcW w:w="3192" w:type="dxa"/>
-          </w:tcPr>
-          <w:p/>
-        </w:tc>
-        <w:tc>
-          <w:tcPr>
-            <w:tcW w:w="3192" w:type="dxa"/>
-          </w:tcPr>
-          <w:p/>
-        </w:tc>
-        <w:tc>
-          <w:tcPr>
-            <w:tcW w:w="3192" w:type="dxa"/>
-          </w:tcPr>
-          <w:p/>
-        </w:tc>
-      </w:tr>
-      <w:tr>
-        <w:tc>
-          <w:tcPr>
-            <w:tcW w:w="3192" w:type="dxa"/>
-          </w:tcPr>
-          <w:p/>
-        </w:tc>
-        <w:tc>
-          <w:tcPr>
-            <w:tcW w:w="3192" w:type="dxa"/>
-          </w:tcPr>
-          <w:p/>
-        </w:tc>
-        <w:tc>
-          <w:tcPr>
-            <w:tcW w:w="3192" w:type="dxa"/>
-          </w:tcPr>
-          <w:p/>
-        </w:tc>
-      </w:tr>
-      <w:tr>
-        <w:tc>
-          <w:tcPr>
-            <w:tcW w:w="3192" w:type="dxa"/>
-          </w:tcPr>
-          <w:p/>
-        </w:tc>
-        <w:tc>
-          <w:tcPr>
-            <w:tcW w:w="3192" w:type="dxa"/>
-          </w:tcPr>
-          <w:p/>
-        </w:tc>
-        <w:tc>
-          <w:tcPr>
-            <w:tcW w:w="3192" w:type="dxa"/>
-          </w:tcPr>
-          <w:p/>
-        </w:tc>
-      </w:tr>
-      <w:tr>
-        <w:tc>
-          <w:tcPr>
-            <w:tcW w:w="3192" w:type="dxa"/>
-          </w:tcPr>
-          <w:p/>
-        </w:tc>
-        <w:tc>
-          <w:tcPr>
-            <w:tcW w:w="3192" w:type="dxa"/>
-          </w:tcPr>
-          <w:p/>
-        </w:tc>
-        <w:tc>
-          <w:tcPr>
-            <w:tcW w:w="3192" w:type="dxa"/>
-          </w:tcPr>
-          <w:p/>
-        </w:tc>
-      </w:tr>
-      <w:tr>
-        <w:tc>
-          <w:tcPr>
-            <w:tcW w:w="3192" w:type="dxa"/>
-          </w:tcPr>
-          <w:p/>
-        </w:tc>
-        <w:tc>
-          <w:tcPr>
-            <w:tcW w:w="3192" w:type="dxa"/>
-          </w:tcPr>
-          <w:p/>
-        </w:tc>
-        <w:tc>
-          <w:tcPr>
-            <w:tcW w:w="3192" w:type="dxa"/>
-          </w:tcPr>
-          <w:p/>
-        </w:tc>
-      </w:tr>
-      <w:tr>
-        <w:tc>
-          <w:tcPr>
-            <w:tcW w:w="3192" w:type="dxa"/>
-          </w:tcPr>
-          <w:p/>
-        </w:tc>
-        <w:tc>
-          <w:tcPr>
-            <w:tcW w:w="3192" w:type="dxa"/>
-          </w:tcPr>
-          <w:p/>
-        </w:tc>
-        <w:tc>
-          <w:tcPr>
-            <w:tcW w:w="3192" w:type="dxa"/>
-          </w:tcPr>
-          <w:p/>
-        </w:tc>
-      </w:tr>
-      <w:tr>
-        <w:tc>
-          <w:tcPr>
-            <w:tcW w:w="3192" w:type="dxa"/>
-          </w:tcPr>
-          <w:p/>
-        </w:tc>
-        <w:tc>
-          <w:tcPr>
-            <w:tcW w:w="3192" w:type="dxa"/>
-          </w:tcPr>
-          <w:p/>
-        </w:tc>
-        <w:tc>
-          <w:tcPr>
-            <w:tcW w:w="3192" w:type="dxa"/>
-          </w:tcPr>
-          <w:p/>
-        </w:tc>
-      </w:tr>
-      <w:tr>
-        <w:tc>
-          <w:tcPr>
-            <w:tcW w:w="3192" w:type="dxa"/>
-          </w:tcPr>
-          <w:p/>
-        </w:tc>
-        <w:tc>
-          <w:tcPr>
-            <w:tcW w:w="3192" w:type="dxa"/>
-          </w:tcPr>
-          <w:p/>
-        </w:tc>
-        <w:tc>
-          <w:tcPr>
-            <w:tcW w:w="3192" w:type="dxa"/>
-          </w:tcPr>
-          <w:p/>
-        </w:tc>
-      </w:tr>
-      <w:tr>
-        <w:tc>
-          <w:tcPr>
-            <w:tcW w:w="3192" w:type="dxa"/>
-          </w:tcPr>
-          <w:p/>
-        </w:tc>
-        <w:tc>
-          <w:tcPr>
-            <w:tcW w:w="3192" w:type="dxa"/>
-          </w:tcPr>
-          <w:p/>
-        </w:tc>
-        <w:tc>
-          <w:tcPr>
-            <w:tcW w:w="3192" w:type="dxa"/>
-          </w:tcPr>
-          <w:p/>
-        </w:tc>
-      </w:tr>
-      <w:tr>
-        <w:tc>
-          <w:tcPr>
-            <w:tcW w:w="3192" w:type="dxa"/>
-          </w:tcPr>
-          <w:p/>
-        </w:tc>
-        <w:tc>
-          <w:tcPr>
-            <w:tcW w:w="3192" w:type="dxa"/>
-          </w:tcPr>
-          <w:p/>
-        </w:tc>
-        <w:tc>
-          <w:tcPr>
-            <w:tcW w:w="3192" w:type="dxa"/>
-          </w:tcPr>
-          <w:p/>
-        </w:tc>
-      </w:tr>
-      <w:tr>
-        <w:tc>
-          <w:tcPr>
-            <w:tcW w:w="3192" w:type="dxa"/>
-          </w:tcPr>
-          <w:p/>
-        </w:tc>
-        <w:tc>
-          <w:tcPr>
-            <w:tcW w:w="3192" w:type="dxa"/>
-          </w:tcPr>
-          <w:p/>
-        </w:tc>
-        <w:tc>
-          <w:tcPr>
-            <w:tcW w:w="3192" w:type="dxa"/>
-          </w:tcPr>
-          <w:p/>
-        </w:tc>
-      </w:tr>
-      <w:tr>
-        <w:tc>
-          <w:tcPr>
-            <w:tcW w:w="3192" w:type="dxa"/>
-          </w:tcPr>
-          <w:p/>
-        </w:tc>
-        <w:tc>
-          <w:tcPr>
-            <w:tcW w:w="3192" w:type="dxa"/>
-          </w:tcPr>
-          <w:p/>
-        </w:tc>
-        <w:tc>
-          <w:tcPr>
-            <w:tcW w:w="3192" w:type="dxa"/>
-          </w:tcPr>
-          <w:p/>
-        </w:tc>
-      </w:tr>
-      <w:tr>
-        <w:tc>
-          <w:tcPr>
-            <w:tcW w:w="3192" w:type="dxa"/>
-          </w:tcPr>
-          <w:p/>
-        </w:tc>
-        <w:tc>
-          <w:tcPr>
-            <w:tcW w:w="3192" w:type="dxa"/>
-          </w:tcPr>
-          <w:p/>
-        </w:tc>
-        <w:tc>
-          <w:tcPr>
-            <w:tcW w:w="3192" w:type="dxa"/>
+            <w:tcW w:w="5418" w:type="dxa"/>
+          </w:tcPr>
+          <w:p/>
+        </w:tc>
+      </w:tr>
+      <w:tr>
+        <w:tc>
+          <w:tcPr>
+            <w:tcW w:w="1818" w:type="dxa"/>
+          </w:tcPr>
+          <w:p/>
+        </w:tc>
+        <w:tc>
+          <w:tcPr>
+            <w:tcW w:w="2340" w:type="dxa"/>
+          </w:tcPr>
+          <w:p/>
+        </w:tc>
+        <w:tc>
+          <w:tcPr>
+            <w:tcW w:w="5418" w:type="dxa"/>
+          </w:tcPr>
+          <w:p/>
+        </w:tc>
+      </w:tr>
+      <w:tr>
+        <w:tc>
+          <w:tcPr>
+            <w:tcW w:w="1818" w:type="dxa"/>
+          </w:tcPr>
+          <w:p/>
+        </w:tc>
+        <w:tc>
+          <w:tcPr>
+            <w:tcW w:w="2340" w:type="dxa"/>
+          </w:tcPr>
+          <w:p/>
+        </w:tc>
+        <w:tc>
+          <w:tcPr>
+            <w:tcW w:w="5418" w:type="dxa"/>
+          </w:tcPr>
+          <w:p/>
+        </w:tc>
+      </w:tr>
+      <w:tr>
+        <w:tc>
+          <w:tcPr>
+            <w:tcW w:w="1818" w:type="dxa"/>
+          </w:tcPr>
+          <w:p/>
+        </w:tc>
+        <w:tc>
+          <w:tcPr>
+            <w:tcW w:w="2340" w:type="dxa"/>
+          </w:tcPr>
+          <w:p/>
+        </w:tc>
+        <w:tc>
+          <w:tcPr>
+            <w:tcW w:w="5418" w:type="dxa"/>
+          </w:tcPr>
+          <w:p/>
+        </w:tc>
+      </w:tr>
+      <w:tr>
+        <w:tc>
+          <w:tcPr>
+            <w:tcW w:w="1818" w:type="dxa"/>
+          </w:tcPr>
+          <w:p/>
+        </w:tc>
+        <w:tc>
+          <w:tcPr>
+            <w:tcW w:w="2340" w:type="dxa"/>
+          </w:tcPr>
+          <w:p/>
+        </w:tc>
+        <w:tc>
+          <w:tcPr>
+            <w:tcW w:w="5418" w:type="dxa"/>
+          </w:tcPr>
+          <w:p/>
+        </w:tc>
+      </w:tr>
+      <w:tr>
+        <w:tc>
+          <w:tcPr>
+            <w:tcW w:w="1818" w:type="dxa"/>
+          </w:tcPr>
+          <w:p/>
+        </w:tc>
+        <w:tc>
+          <w:tcPr>
+            <w:tcW w:w="2340" w:type="dxa"/>
+          </w:tcPr>
+          <w:p/>
+        </w:tc>
+        <w:tc>
+          <w:tcPr>
+            <w:tcW w:w="5418" w:type="dxa"/>
+          </w:tcPr>
+          <w:p/>
+        </w:tc>
+      </w:tr>
+      <w:tr>
+        <w:tc>
+          <w:tcPr>
+            <w:tcW w:w="1818" w:type="dxa"/>
+          </w:tcPr>
+          <w:p/>
+        </w:tc>
+        <w:tc>
+          <w:tcPr>
+            <w:tcW w:w="2340" w:type="dxa"/>
+          </w:tcPr>
+          <w:p/>
+        </w:tc>
+        <w:tc>
+          <w:tcPr>
+            <w:tcW w:w="5418" w:type="dxa"/>
+          </w:tcPr>
+          <w:p/>
+        </w:tc>
+      </w:tr>
+      <w:tr>
+        <w:tc>
+          <w:tcPr>
+            <w:tcW w:w="1818" w:type="dxa"/>
+          </w:tcPr>
+          <w:p/>
+        </w:tc>
+        <w:tc>
+          <w:tcPr>
+            <w:tcW w:w="2340" w:type="dxa"/>
+          </w:tcPr>
+          <w:p/>
+        </w:tc>
+        <w:tc>
+          <w:tcPr>
+            <w:tcW w:w="5418" w:type="dxa"/>
+          </w:tcPr>
+          <w:p/>
+        </w:tc>
+      </w:tr>
+      <w:tr>
+        <w:tc>
+          <w:tcPr>
+            <w:tcW w:w="1818" w:type="dxa"/>
+          </w:tcPr>
+          <w:p/>
+        </w:tc>
+        <w:tc>
+          <w:tcPr>
+            <w:tcW w:w="2340" w:type="dxa"/>
+          </w:tcPr>
+          <w:p/>
+        </w:tc>
+        <w:tc>
+          <w:tcPr>
+            <w:tcW w:w="5418" w:type="dxa"/>
           </w:tcPr>
           <w:p/>
         </w:tc>

</xml_diff>